<commit_message>
Edited style sheet, content inventory
</commit_message>
<xml_diff>
--- a/Explorers Dive Club Content Inventory.docx
+++ b/Explorers Dive Club Content Inventory.docx
@@ -23,8 +23,6 @@
       <w:r>
         <w:t>March</w:t>
       </w:r>
-      <w:bookmarkStart w:id="0" w:name="_GoBack"/>
-      <w:bookmarkEnd w:id="0"/>
       <w:r>
         <w:t xml:space="preserve"> 2016</w:t>
       </w:r>
@@ -52,7 +50,13 @@
         <w:rPr>
           <w:b/>
         </w:rPr>
-        <w:t>New Explorers Dive Club Website</w:t>
+        <w:t>Responsive</w:t>
+      </w:r>
+      <w:r>
+        <w:rPr>
+          <w:b/>
+        </w:rPr>
+        <w:t xml:space="preserve"> Explorers Dive Club Website</w:t>
       </w:r>
     </w:p>
     <w:p>
@@ -81,7 +85,15 @@
         <w:t xml:space="preserve">I </w:t>
       </w:r>
       <w:r>
-        <w:t>assumed responsibility for maintaining the website for the Explorers Dive Club of New Jersey several years ago.  The club’s website was created by two of its members during the year 2000 and has only had minor changes since that time.  The website isn’t responsive, navigation is accomplished by hyperlinks imbedded in table cells, it lacks a photo gallery and it has a number of other dated features.  The website can be visited at:</w:t>
+        <w:t xml:space="preserve">assumed responsibility for maintaining the website for the Explorers Dive Club of New Jersey several years ago.  The club’s website was created by two of its members during the year 2000 and has only had minor changes since that time.  The website isn’t responsive, navigation is accomplished by hyperlinks imbedded in table cells, it lacks a photo gallery and it has a number of other </w:t>
+      </w:r>
+      <w:r>
+        <w:t>out</w:t>
+      </w:r>
+      <w:bookmarkStart w:id="0" w:name="_GoBack"/>
+      <w:bookmarkEnd w:id="0"/>
+      <w:r>
+        <w:t>dated features.  The website can be visited at:</w:t>
       </w:r>
       <w:r>
         <w:tab/>

</xml_diff>

<commit_message>
Fleshed out Content Inventory
</commit_message>
<xml_diff>
--- a/Explorers Dive Club Content Inventory.docx
+++ b/Explorers Dive Club Content Inventory.docx
@@ -61,21 +61,6 @@
     </w:p>
     <w:p>
       <w:pPr>
-        <w:spacing w:after="0"/>
-        <w:jc w:val="center"/>
-        <w:rPr>
-          <w:b/>
-        </w:rPr>
-      </w:pPr>
-      <w:r>
-        <w:rPr>
-          <w:b/>
-        </w:rPr>
-        <w:t>Content Inventory</w:t>
-      </w:r>
-    </w:p>
-    <w:p>
-      <w:pPr>
         <w:tabs>
           <w:tab w:val="left" w:pos="3600"/>
         </w:tabs>
@@ -90,8 +75,6 @@
       <w:r>
         <w:t>out</w:t>
       </w:r>
-      <w:bookmarkStart w:id="0" w:name="_GoBack"/>
-      <w:bookmarkEnd w:id="0"/>
       <w:r>
         <w:t>dated features.  The website can be visited at:</w:t>
       </w:r>
@@ -115,12 +98,208 @@
     <w:p>
       <w:pPr>
         <w:spacing w:after="0"/>
-      </w:pPr>
-    </w:p>
-    <w:p>
-      <w:pPr>
-        <w:spacing w:after="0"/>
-      </w:pPr>
+        <w:jc w:val="center"/>
+        <w:rPr>
+          <w:b/>
+        </w:rPr>
+      </w:pPr>
+      <w:r>
+        <w:rPr>
+          <w:b/>
+        </w:rPr>
+        <w:t>Content Inventory</w:t>
+      </w:r>
+    </w:p>
+    <w:p>
+      <w:pPr>
+        <w:spacing w:after="0"/>
+      </w:pPr>
+      <w:r>
+        <w:t xml:space="preserve">The home page of the refreshed site shall have a spare, clutter-free welcoming screen that displays well on all devices.  </w:t>
+      </w:r>
+    </w:p>
+    <w:p>
+      <w:pPr>
+        <w:spacing w:after="0"/>
+      </w:pPr>
+      <w:r>
+        <w:t>1. The club’s logo will be placed in the upper left hand side of the screen and the club’s title and a brief welcoming message will display on the right of the logo on three lines.  The text will be:</w:t>
+      </w:r>
+    </w:p>
+    <w:p>
+      <w:pPr>
+        <w:tabs>
+          <w:tab w:val="left" w:pos="1440"/>
+        </w:tabs>
+        <w:spacing w:after="0"/>
+      </w:pPr>
+      <w:r>
+        <w:tab/>
+        <w:t xml:space="preserve">Welcome to the </w:t>
+      </w:r>
+    </w:p>
+    <w:p>
+      <w:pPr>
+        <w:tabs>
+          <w:tab w:val="left" w:pos="2520"/>
+        </w:tabs>
+        <w:spacing w:after="0"/>
+      </w:pPr>
+      <w:r>
+        <w:tab/>
+        <w:t>Explorers Dive Club</w:t>
+      </w:r>
+    </w:p>
+    <w:p>
+      <w:pPr>
+        <w:tabs>
+          <w:tab w:val="left" w:pos="3600"/>
+        </w:tabs>
+        <w:spacing w:after="0"/>
+      </w:pPr>
+      <w:r>
+        <w:tab/>
+      </w:r>
+      <w:proofErr w:type="gramStart"/>
+      <w:r>
+        <w:t>of</w:t>
+      </w:r>
+      <w:proofErr w:type="gramEnd"/>
+      <w:r>
+        <w:t xml:space="preserve"> Central New Jersey</w:t>
+      </w:r>
+    </w:p>
+    <w:p>
+      <w:pPr>
+        <w:spacing w:after="0"/>
+      </w:pPr>
+      <w:r>
+        <w:t>2. A navigation bar will appear below the logo and title area and display links to the site</w:t>
+      </w:r>
+      <w:r>
+        <w:t>’</w:t>
+      </w:r>
+      <w:r>
+        <w:t>s content in a logical manner:</w:t>
+      </w:r>
+    </w:p>
+    <w:p>
+      <w:pPr>
+        <w:tabs>
+          <w:tab w:val="left" w:pos="900"/>
+          <w:tab w:val="left" w:pos="2700"/>
+          <w:tab w:val="left" w:pos="4140"/>
+          <w:tab w:val="left" w:pos="5040"/>
+          <w:tab w:val="left" w:pos="6660"/>
+        </w:tabs>
+        <w:spacing w:after="0"/>
+      </w:pPr>
+      <w:r>
+        <w:t>Home</w:t>
+      </w:r>
+      <w:r>
+        <w:tab/>
+      </w:r>
+      <w:proofErr w:type="gramStart"/>
+      <w:r>
+        <w:t>About</w:t>
+      </w:r>
+      <w:proofErr w:type="gramEnd"/>
+      <w:r>
+        <w:t xml:space="preserve"> the Club</w:t>
+      </w:r>
+      <w:r>
+        <w:tab/>
+        <w:t>Membership</w:t>
+      </w:r>
+      <w:r>
+        <w:tab/>
+        <w:t>Diving</w:t>
+      </w:r>
+      <w:r>
+        <w:tab/>
+        <w:t>Photo Gallery</w:t>
+      </w:r>
+      <w:r>
+        <w:tab/>
+        <w:t>Diving Resources</w:t>
+      </w:r>
+      <w:r>
+        <w:tab/>
+        <w:t>Contact</w:t>
+      </w:r>
+    </w:p>
+    <w:p>
+      <w:pPr>
+        <w:spacing w:after="0"/>
+      </w:pPr>
+      <w:r>
+        <w:t xml:space="preserve">3. </w:t>
+      </w:r>
+      <w:r>
+        <w:t>The central content area of the home page will contain the following elements:</w:t>
+      </w:r>
+    </w:p>
+    <w:p>
+      <w:pPr>
+        <w:spacing w:after="0"/>
+        <w:ind w:left="540" w:hanging="180"/>
+      </w:pPr>
+      <w:r>
+        <w:t>a. A photo carousel will cycle through a selection of photographs highlighting the club’s activities (diving, the rafting trip, the holiday party etc.).</w:t>
+      </w:r>
+    </w:p>
+    <w:p>
+      <w:pPr>
+        <w:spacing w:after="0"/>
+        <w:ind w:left="540" w:hanging="180"/>
+      </w:pPr>
+      <w:r>
+        <w:t>b. An announcement of the club</w:t>
+      </w:r>
+      <w:r>
+        <w:t>’s</w:t>
+      </w:r>
+      <w:r>
+        <w:t xml:space="preserve"> </w:t>
+      </w:r>
+      <w:r>
+        <w:t xml:space="preserve">next </w:t>
+      </w:r>
+      <w:r>
+        <w:t>meeting (date, time, name of speaker and title of presentation).</w:t>
+      </w:r>
+    </w:p>
+    <w:p>
+      <w:pPr>
+        <w:spacing w:after="0"/>
+        <w:ind w:left="540" w:hanging="180"/>
+      </w:pPr>
+      <w:r>
+        <w:t>c. A link to the club’s activities calendar.</w:t>
+      </w:r>
+    </w:p>
+    <w:p>
+      <w:pPr>
+        <w:spacing w:after="0"/>
+        <w:ind w:left="540" w:hanging="180"/>
+      </w:pPr>
+      <w:r>
+        <w:t xml:space="preserve">d. </w:t>
+      </w:r>
+      <w:r>
+        <w:t>Brief statements of other upcoming events with links to the content (dive trips, volunteer activities, picnics etc.).</w:t>
+      </w:r>
+      <w:bookmarkStart w:id="0" w:name="_GoBack"/>
+      <w:bookmarkEnd w:id="0"/>
+    </w:p>
+    <w:p>
+      <w:pPr>
+        <w:spacing w:after="0"/>
+      </w:pPr>
+      <w:r>
+        <w:t>4. A footer area will display a link to the club’s privacy policy (it has not yet been written), a copyright notice and a link for contacting the webmaster to request corrections or additions to the site.</w:t>
+      </w:r>
     </w:p>
     <w:sectPr>
       <w:pgSz w:w="12240" w:h="15840"/>

</xml_diff>

<commit_message>
Still struggling with media queries
</commit_message>
<xml_diff>
--- a/Explorers Dive Club Content Inventory.docx
+++ b/Explorers Dive Club Content Inventory.docx
@@ -255,40 +255,7 @@
         <w:ind w:left="540" w:hanging="180"/>
       </w:pPr>
       <w:r>
-        <w:t>b. An announcement of the club</w:t>
-      </w:r>
-      <w:r>
-        <w:t>’s</w:t>
-      </w:r>
-      <w:r>
-        <w:t xml:space="preserve"> </w:t>
-      </w:r>
-      <w:r>
-        <w:t xml:space="preserve">next </w:t>
-      </w:r>
-      <w:r>
-        <w:t>meeting (date, time, name of speaker and title of presentation).</w:t>
-      </w:r>
-    </w:p>
-    <w:p>
-      <w:pPr>
-        <w:spacing w:after="0"/>
-        <w:ind w:left="540" w:hanging="180"/>
-      </w:pPr>
-      <w:r>
-        <w:t>c. A link to the club’s activities calendar.</w:t>
-      </w:r>
-    </w:p>
-    <w:p>
-      <w:pPr>
-        <w:spacing w:after="0"/>
-        <w:ind w:left="540" w:hanging="180"/>
-      </w:pPr>
-      <w:r>
-        <w:t xml:space="preserve">d. </w:t>
-      </w:r>
-      <w:r>
-        <w:t>Brief statements of other upcoming events with links to the content (dive trips, volunteer activities, picnics etc.).</w:t>
+        <w:t>b. Brief statement of who we are.</w:t>
       </w:r>
       <w:bookmarkStart w:id="0" w:name="_GoBack"/>
       <w:bookmarkEnd w:id="0"/>
@@ -296,10 +263,66 @@
     <w:p>
       <w:pPr>
         <w:spacing w:after="0"/>
+        <w:ind w:left="540" w:hanging="180"/>
+      </w:pPr>
+      <w:r>
+        <w:t>c</w:t>
+      </w:r>
+      <w:r>
+        <w:t>. An announcement of the club</w:t>
+      </w:r>
+      <w:r>
+        <w:t>’s</w:t>
+      </w:r>
+      <w:r>
+        <w:t xml:space="preserve"> </w:t>
+      </w:r>
+      <w:r>
+        <w:t xml:space="preserve">next </w:t>
+      </w:r>
+      <w:r>
+        <w:t>meeting (date, time, name of speaker and title of presentation).</w:t>
+      </w:r>
+    </w:p>
+    <w:p>
+      <w:pPr>
+        <w:spacing w:after="0"/>
+        <w:ind w:left="540" w:hanging="180"/>
+      </w:pPr>
+      <w:r>
+        <w:t>d</w:t>
+      </w:r>
+      <w:r>
+        <w:t>. A link to the club’s activities calendar.</w:t>
+      </w:r>
+    </w:p>
+    <w:p>
+      <w:pPr>
+        <w:spacing w:after="0"/>
+        <w:ind w:left="540" w:hanging="180"/>
+      </w:pPr>
+      <w:r>
+        <w:t>e</w:t>
+      </w:r>
+      <w:r>
+        <w:t xml:space="preserve">. </w:t>
+      </w:r>
+      <w:r>
+        <w:t>Brief statements of other upcoming events with links to the content (dive trips, volunteer activities, picnics etc.).</w:t>
+      </w:r>
+    </w:p>
+    <w:p>
+      <w:pPr>
+        <w:spacing w:after="0"/>
       </w:pPr>
       <w:r>
         <w:t>4. A footer area will display a link to the club’s privacy policy (it has not yet been written), a copyright notice and a link for contacting the webmaster to request corrections or additions to the site.</w:t>
       </w:r>
+    </w:p>
+    <w:p>
+      <w:pPr>
+        <w:spacing w:after="0"/>
+      </w:pPr>
     </w:p>
     <w:sectPr>
       <w:pgSz w:w="12240" w:h="15840"/>
@@ -474,7 +497,6 @@
   <w:style w:type="character" w:default="1" w:styleId="DefaultParagraphFont">
     <w:name w:val="Default Paragraph Font"/>
     <w:uiPriority w:val="1"/>
-    <w:semiHidden/>
     <w:unhideWhenUsed/>
   </w:style>
   <w:style w:type="table" w:default="1" w:styleId="TableNormal">
@@ -675,7 +697,6 @@
   <w:style w:type="character" w:default="1" w:styleId="DefaultParagraphFont">
     <w:name w:val="Default Paragraph Font"/>
     <w:uiPriority w:val="1"/>
-    <w:semiHidden/>
     <w:unhideWhenUsed/>
   </w:style>
   <w:style w:type="table" w:default="1" w:styleId="TableNormal">

</xml_diff>